<commit_message>
task 3: improve the Requirement document; changes are listed in document Assignment 1 Project documents improvements
</commit_message>
<xml_diff>
--- a/SSVV_Lab/Project_RequirementsDocument_LabAssiAsseProjectV01.docx
+++ b/SSVV_Lab/Project_RequirementsDocument_LabAssiAsseProjectV01.docx
@@ -1,6 +1,6 @@
 
 <file path=word/document.xml><?xml version="1.0" encoding="utf-8"?>
-<w:document xmlns:wpc="http://schemas.microsoft.com/office/word/2010/wordprocessingCanvas" xmlns:cx="http://schemas.microsoft.com/office/drawing/2014/chartex" xmlns:cx1="http://schemas.microsoft.com/office/drawing/2015/9/8/chartex" xmlns:cx2="http://schemas.microsoft.com/office/drawing/2015/10/21/chartex" xmlns:cx3="http://schemas.microsoft.com/office/drawing/2016/5/9/chartex" xmlns:cx4="http://schemas.microsoft.com/office/drawing/2016/5/10/chartex" xmlns:cx5="http://schemas.microsoft.com/office/drawing/2016/5/11/chartex" xmlns:cx6="http://schemas.microsoft.com/office/drawing/2016/5/12/chartex" xmlns:cx7="http://schemas.microsoft.com/office/drawing/2016/5/13/chartex" xmlns:cx8="http://schemas.microsoft.com/office/drawing/2016/5/14/chartex" xmlns:mc="http://schemas.openxmlformats.org/markup-compatibility/2006" xmlns:aink="http://schemas.microsoft.com/office/drawing/2016/ink" xmlns:am3d="http://schemas.microsoft.com/office/drawing/2017/model3d" xmlns:o="urn:schemas-microsoft-com:office:office" xmlns:r="http://schemas.openxmlformats.org/officeDocument/2006/relationships" xmlns:m="http://schemas.openxmlformats.org/officeDocument/2006/math" xmlns:v="urn:schemas-microsoft-com:vml" xmlns:wp14="http://schemas.microsoft.com/office/word/2010/wordprocessingDrawing" xmlns:wp="http://schemas.openxmlformats.org/drawingml/2006/wordprocessingDrawing" xmlns:w10="urn:schemas-microsoft-com:office:word" xmlns:w="http://schemas.openxmlformats.org/wordprocessingml/2006/main" xmlns:w14="http://schemas.microsoft.com/office/word/2010/wordml" xmlns:w15="http://schemas.microsoft.com/office/word/2012/wordml" xmlns:w16cex="http://schemas.microsoft.com/office/word/2018/wordml/cex" xmlns:w16cid="http://schemas.microsoft.com/office/word/2016/wordml/cid" xmlns:w16="http://schemas.microsoft.com/office/word/2018/wordml" xmlns:w16se="http://schemas.microsoft.com/office/word/2015/wordml/symex" xmlns:wpg="http://schemas.microsoft.com/office/word/2010/wordprocessingGroup" xmlns:wpi="http://schemas.microsoft.com/office/word/2010/wordprocessingInk" xmlns:wne="http://schemas.microsoft.com/office/word/2006/wordml" xmlns:wps="http://schemas.microsoft.com/office/word/2010/wordprocessingShape" mc:Ignorable="w14 w15 w16se w16cid w16 w16cex wp14">
+<w:document xmlns:wpc="http://schemas.microsoft.com/office/word/2010/wordprocessingCanvas" xmlns:cx="http://schemas.microsoft.com/office/drawing/2014/chartex" xmlns:cx1="http://schemas.microsoft.com/office/drawing/2015/9/8/chartex" xmlns:cx2="http://schemas.microsoft.com/office/drawing/2015/10/21/chartex" xmlns:cx3="http://schemas.microsoft.com/office/drawing/2016/5/9/chartex" xmlns:cx4="http://schemas.microsoft.com/office/drawing/2016/5/10/chartex" xmlns:cx5="http://schemas.microsoft.com/office/drawing/2016/5/11/chartex" xmlns:cx6="http://schemas.microsoft.com/office/drawing/2016/5/12/chartex" xmlns:cx7="http://schemas.microsoft.com/office/drawing/2016/5/13/chartex" xmlns:cx8="http://schemas.microsoft.com/office/drawing/2016/5/14/chartex" xmlns:mc="http://schemas.openxmlformats.org/markup-compatibility/2006" xmlns:aink="http://schemas.microsoft.com/office/drawing/2016/ink" xmlns:am3d="http://schemas.microsoft.com/office/drawing/2017/model3d" xmlns:o="urn:schemas-microsoft-com:office:office" xmlns:r="http://schemas.openxmlformats.org/officeDocument/2006/relationships" xmlns:m="http://schemas.openxmlformats.org/officeDocument/2006/math" xmlns:v="urn:schemas-microsoft-com:vml" xmlns:wp14="http://schemas.microsoft.com/office/word/2010/wordprocessingDrawing" xmlns:wp="http://schemas.openxmlformats.org/drawingml/2006/wordprocessingDrawing" xmlns:w10="urn:schemas-microsoft-com:office:word" xmlns:w="http://schemas.openxmlformats.org/wordprocessingml/2006/main" xmlns:w14="http://schemas.microsoft.com/office/word/2010/wordml" xmlns:w15="http://schemas.microsoft.com/office/word/2012/wordml" xmlns:w16cex="http://schemas.microsoft.com/office/word/2018/wordml/cex" xmlns:w16cid="http://schemas.microsoft.com/office/word/2016/wordml/cid" xmlns:w16="http://schemas.microsoft.com/office/word/2018/wordml" xmlns:w16sdtdh="http://schemas.microsoft.com/office/word/2020/wordml/sdtdatahash" xmlns:w16se="http://schemas.microsoft.com/office/word/2015/wordml/symex" xmlns:wpg="http://schemas.microsoft.com/office/word/2010/wordprocessingGroup" xmlns:wpi="http://schemas.microsoft.com/office/word/2010/wordprocessingInk" xmlns:wne="http://schemas.microsoft.com/office/word/2006/wordml" xmlns:wps="http://schemas.microsoft.com/office/word/2010/wordprocessingShape" mc:Ignorable="w14 w15 w16se w16cid w16 w16cex w16sdtdh wp14">
   <w:body>
     <w:p>
       <w:pPr>
@@ -78,13 +78,23 @@
       </w:pPr>
       <w:bookmarkStart w:id="2" w:name="_heading=h.1fob9te" w:colFirst="0" w:colLast="0"/>
       <w:bookmarkEnd w:id="2"/>
+      <w:proofErr w:type="gramStart"/>
       <w:r>
         <w:rPr>
           <w:rFonts w:ascii="Times New Roman" w:hAnsi="Times New Roman" w:cs="Times New Roman"/>
           <w:sz w:val="24"/>
           <w:szCs w:val="24"/>
         </w:rPr>
-        <w:t>March, 2020</w:t>
+        <w:t>March,</w:t>
+      </w:r>
+      <w:proofErr w:type="gramEnd"/>
+      <w:r>
+        <w:rPr>
+          <w:rFonts w:ascii="Times New Roman" w:hAnsi="Times New Roman" w:cs="Times New Roman"/>
+          <w:sz w:val="24"/>
+          <w:szCs w:val="24"/>
+        </w:rPr>
+        <w:t xml:space="preserve"> 2020</w:t>
       </w:r>
     </w:p>
     <w:p>
@@ -279,8 +289,17 @@
           <w:szCs w:val="24"/>
         </w:rPr>
         <w:tab/>
+      </w:r>
+      <w:proofErr w:type="spellStart"/>
+      <w:r>
+        <w:rPr>
+          <w:rFonts w:ascii="Times New Roman" w:eastAsia="Times New Roman" w:hAnsi="Times New Roman" w:cs="Times New Roman"/>
+          <w:sz w:val="24"/>
+          <w:szCs w:val="24"/>
+        </w:rPr>
         <w:t>DonisanAlexandra_FabianRoberta</w:t>
       </w:r>
+      <w:proofErr w:type="spellEnd"/>
     </w:p>
     <w:p>
       <w:pPr>
@@ -762,15 +781,7 @@
                 <w:sz w:val="24"/>
                 <w:szCs w:val="24"/>
               </w:rPr>
-              <w:t xml:space="preserve">Student </w:t>
-            </w:r>
-            <w:r>
-              <w:rPr>
-                <w:rFonts w:ascii="Times New Roman" w:eastAsia="Times New Roman" w:hAnsi="Times New Roman" w:cs="Times New Roman"/>
-                <w:sz w:val="24"/>
-                <w:szCs w:val="24"/>
-              </w:rPr>
-              <w:t>Y</w:t>
+              <w:t>Student Y</w:t>
             </w:r>
           </w:p>
           <w:p>
@@ -1447,15 +1458,7 @@
                 <w:szCs w:val="24"/>
               </w:rPr>
               <w:tab/>
-              <w:t>User Ch</w:t>
-            </w:r>
-            <w:r>
-              <w:rPr>
-                <w:rFonts w:ascii="Times New Roman" w:eastAsia="Times New Roman" w:hAnsi="Times New Roman" w:cs="Times New Roman"/>
-                <w:sz w:val="24"/>
-                <w:szCs w:val="24"/>
-              </w:rPr>
-              <w:t>aracteristics</w:t>
+              <w:t>User Characteristics</w:t>
             </w:r>
             <w:r>
               <w:rPr>
@@ -1984,15 +1987,25 @@
           <w:sz w:val="24"/>
           <w:szCs w:val="24"/>
         </w:rPr>
-        <w:t>vides an easy way to manage the students’ grades and their assignments. The application keeps track of the deadlines and</w:t>
-      </w:r>
-      <w:r>
-        <w:rPr>
-          <w:rFonts w:ascii="Times New Roman" w:eastAsia="Times New Roman" w:hAnsi="Times New Roman" w:cs="Times New Roman"/>
-          <w:sz w:val="24"/>
-          <w:szCs w:val="24"/>
-        </w:rPr>
-        <w:t xml:space="preserve"> automatically calculates the grade for an assignment delivered late, considering the penalty. Information about students can be updated and also there is the possibility to remove a student, an assignment or a grade.</w:t>
+        <w:t xml:space="preserve">vides an easy way to manage the students’ grades and their assignments. The application keeps track of the deadlines and automatically calculates the grade for an assignment delivered late, considering the penalty. Information about students can be updated </w:t>
+      </w:r>
+      <w:proofErr w:type="gramStart"/>
+      <w:r>
+        <w:rPr>
+          <w:rFonts w:ascii="Times New Roman" w:eastAsia="Times New Roman" w:hAnsi="Times New Roman" w:cs="Times New Roman"/>
+          <w:sz w:val="24"/>
+          <w:szCs w:val="24"/>
+        </w:rPr>
+        <w:t>and also</w:t>
+      </w:r>
+      <w:proofErr w:type="gramEnd"/>
+      <w:r>
+        <w:rPr>
+          <w:rFonts w:ascii="Times New Roman" w:eastAsia="Times New Roman" w:hAnsi="Times New Roman" w:cs="Times New Roman"/>
+          <w:sz w:val="24"/>
+          <w:szCs w:val="24"/>
+        </w:rPr>
+        <w:t xml:space="preserve"> there is the possibility to remove a student, an assignment or a grade.</w:t>
       </w:r>
     </w:p>
     <w:p>
@@ -2037,21 +2050,41 @@
           <w:szCs w:val="24"/>
         </w:rPr>
       </w:pPr>
-      <w:r>
-        <w:rPr>
-          <w:rFonts w:ascii="Times New Roman" w:eastAsia="Times New Roman" w:hAnsi="Times New Roman" w:cs="Times New Roman"/>
-          <w:sz w:val="24"/>
-          <w:szCs w:val="24"/>
-        </w:rPr>
-        <w:t xml:space="preserve">The  application  allows the </w:t>
-      </w:r>
-      <w:r>
-        <w:rPr>
-          <w:rFonts w:ascii="Times New Roman" w:eastAsia="Times New Roman" w:hAnsi="Times New Roman" w:cs="Times New Roman"/>
-          <w:sz w:val="24"/>
-          <w:szCs w:val="24"/>
-        </w:rPr>
-        <w:t>user to perform CRUD operations for Student, Assignment and Grade entities. The main purpose of the application is to reduce the teacher’s headache of writing the students’ grades on paper and also keeping them up to date regarding the change of deadlines.</w:t>
+      <w:proofErr w:type="gramStart"/>
+      <w:r>
+        <w:rPr>
+          <w:rFonts w:ascii="Times New Roman" w:eastAsia="Times New Roman" w:hAnsi="Times New Roman" w:cs="Times New Roman"/>
+          <w:sz w:val="24"/>
+          <w:szCs w:val="24"/>
+        </w:rPr>
+        <w:t>The  application</w:t>
+      </w:r>
+      <w:proofErr w:type="gramEnd"/>
+      <w:r>
+        <w:rPr>
+          <w:rFonts w:ascii="Times New Roman" w:eastAsia="Times New Roman" w:hAnsi="Times New Roman" w:cs="Times New Roman"/>
+          <w:sz w:val="24"/>
+          <w:szCs w:val="24"/>
+        </w:rPr>
+        <w:t xml:space="preserve">  allows the user to perform CRUD operations for Student, Assignment and Grade entities. The main purpose of the application is to reduce the teacher’s headache of writing the students’ grades on paper </w:t>
+      </w:r>
+      <w:proofErr w:type="gramStart"/>
+      <w:r>
+        <w:rPr>
+          <w:rFonts w:ascii="Times New Roman" w:eastAsia="Times New Roman" w:hAnsi="Times New Roman" w:cs="Times New Roman"/>
+          <w:sz w:val="24"/>
+          <w:szCs w:val="24"/>
+        </w:rPr>
+        <w:t>and also</w:t>
+      </w:r>
+      <w:proofErr w:type="gramEnd"/>
+      <w:r>
+        <w:rPr>
+          <w:rFonts w:ascii="Times New Roman" w:eastAsia="Times New Roman" w:hAnsi="Times New Roman" w:cs="Times New Roman"/>
+          <w:sz w:val="24"/>
+          <w:szCs w:val="24"/>
+        </w:rPr>
+        <w:t xml:space="preserve"> keeping them up to date regarding the change of deadlines.</w:t>
       </w:r>
     </w:p>
     <w:p>
@@ -2131,8 +2164,54 @@
           <w:sz w:val="24"/>
           <w:szCs w:val="24"/>
         </w:rPr>
-        <w:t>MAP = Metode Avansate de Programare</w:t>
-      </w:r>
+        <w:t xml:space="preserve">MAP = </w:t>
+      </w:r>
+      <w:proofErr w:type="spellStart"/>
+      <w:r>
+        <w:rPr>
+          <w:rFonts w:ascii="Times New Roman" w:eastAsia="Times New Roman" w:hAnsi="Times New Roman" w:cs="Times New Roman"/>
+          <w:sz w:val="24"/>
+          <w:szCs w:val="24"/>
+        </w:rPr>
+        <w:t>Metode</w:t>
+      </w:r>
+      <w:proofErr w:type="spellEnd"/>
+      <w:r>
+        <w:rPr>
+          <w:rFonts w:ascii="Times New Roman" w:eastAsia="Times New Roman" w:hAnsi="Times New Roman" w:cs="Times New Roman"/>
+          <w:sz w:val="24"/>
+          <w:szCs w:val="24"/>
+        </w:rPr>
+        <w:t xml:space="preserve"> </w:t>
+      </w:r>
+      <w:proofErr w:type="spellStart"/>
+      <w:r>
+        <w:rPr>
+          <w:rFonts w:ascii="Times New Roman" w:eastAsia="Times New Roman" w:hAnsi="Times New Roman" w:cs="Times New Roman"/>
+          <w:sz w:val="24"/>
+          <w:szCs w:val="24"/>
+        </w:rPr>
+        <w:t>Avansate</w:t>
+      </w:r>
+      <w:proofErr w:type="spellEnd"/>
+      <w:r>
+        <w:rPr>
+          <w:rFonts w:ascii="Times New Roman" w:eastAsia="Times New Roman" w:hAnsi="Times New Roman" w:cs="Times New Roman"/>
+          <w:sz w:val="24"/>
+          <w:szCs w:val="24"/>
+        </w:rPr>
+        <w:t xml:space="preserve"> de </w:t>
+      </w:r>
+      <w:proofErr w:type="spellStart"/>
+      <w:r>
+        <w:rPr>
+          <w:rFonts w:ascii="Times New Roman" w:eastAsia="Times New Roman" w:hAnsi="Times New Roman" w:cs="Times New Roman"/>
+          <w:sz w:val="24"/>
+          <w:szCs w:val="24"/>
+        </w:rPr>
+        <w:t>Programare</w:t>
+      </w:r>
+      <w:proofErr w:type="spellEnd"/>
     </w:p>
     <w:p>
       <w:pPr>
@@ -2151,15 +2230,7 @@
           <w:sz w:val="24"/>
           <w:szCs w:val="24"/>
         </w:rPr>
-        <w:t>CRUD = Create/Rea</w:t>
-      </w:r>
-      <w:r>
-        <w:rPr>
-          <w:rFonts w:ascii="Times New Roman" w:eastAsia="Times New Roman" w:hAnsi="Times New Roman" w:cs="Times New Roman"/>
-          <w:sz w:val="24"/>
-          <w:szCs w:val="24"/>
-        </w:rPr>
-        <w:t>d/Update/Delete</w:t>
+        <w:t>CRUD = Create/Read/Update/Delete</w:t>
       </w:r>
     </w:p>
     <w:p>
@@ -2200,7 +2271,25 @@
           <w:sz w:val="24"/>
           <w:szCs w:val="24"/>
         </w:rPr>
-        <w:t>The document is organized in chapters and subchapters describing the general purpose and scope of the document, the product description and requirements such as functional and user interface requirements.</w:t>
+        <w:t xml:space="preserve">The document is organized in chapters and subchapters describing the general purpose and scope of the document, the product </w:t>
+      </w:r>
+      <w:proofErr w:type="gramStart"/>
+      <w:r>
+        <w:rPr>
+          <w:rFonts w:ascii="Times New Roman" w:eastAsia="Times New Roman" w:hAnsi="Times New Roman" w:cs="Times New Roman"/>
+          <w:sz w:val="24"/>
+          <w:szCs w:val="24"/>
+        </w:rPr>
+        <w:t>description</w:t>
+      </w:r>
+      <w:proofErr w:type="gramEnd"/>
+      <w:r>
+        <w:rPr>
+          <w:rFonts w:ascii="Times New Roman" w:eastAsia="Times New Roman" w:hAnsi="Times New Roman" w:cs="Times New Roman"/>
+          <w:sz w:val="24"/>
+          <w:szCs w:val="24"/>
+        </w:rPr>
+        <w:t xml:space="preserve"> and requirements such as functional and user interface requirements.</w:t>
       </w:r>
     </w:p>
     <w:p>
@@ -2216,10 +2305,7 @@
       <w:bookmarkStart w:id="8" w:name="_heading=h.2s8eyo1" w:colFirst="0" w:colLast="0"/>
       <w:bookmarkEnd w:id="8"/>
       <w:r>
-        <w:t xml:space="preserve">Product/Service </w:t>
-      </w:r>
-      <w:r>
-        <w:t>Description</w:t>
+        <w:t>Product/Service Description</w:t>
       </w:r>
     </w:p>
     <w:p>
@@ -2233,15 +2319,43 @@
           <w:sz w:val="24"/>
           <w:szCs w:val="24"/>
         </w:rPr>
-        <w:t>The application  allows the user to manage data rapidly, by performing CRUD operations on three different entities: Students, Grades and Assignments. Data can be read from a file, which contains various information about the entities  that will</w:t>
-      </w:r>
-      <w:r>
-        <w:rPr>
-          <w:rFonts w:ascii="Times New Roman" w:eastAsia="Times New Roman" w:hAnsi="Times New Roman" w:cs="Times New Roman"/>
-          <w:sz w:val="24"/>
-          <w:szCs w:val="24"/>
-        </w:rPr>
-        <w:t xml:space="preserve"> help the teacher grade the students, assign homework and  change deadlines for the assignments. </w:t>
+        <w:t xml:space="preserve">The </w:t>
+      </w:r>
+      <w:proofErr w:type="gramStart"/>
+      <w:r>
+        <w:rPr>
+          <w:rFonts w:ascii="Times New Roman" w:eastAsia="Times New Roman" w:hAnsi="Times New Roman" w:cs="Times New Roman"/>
+          <w:sz w:val="24"/>
+          <w:szCs w:val="24"/>
+        </w:rPr>
+        <w:t>application  allows</w:t>
+      </w:r>
+      <w:proofErr w:type="gramEnd"/>
+      <w:r>
+        <w:rPr>
+          <w:rFonts w:ascii="Times New Roman" w:eastAsia="Times New Roman" w:hAnsi="Times New Roman" w:cs="Times New Roman"/>
+          <w:sz w:val="24"/>
+          <w:szCs w:val="24"/>
+        </w:rPr>
+        <w:t xml:space="preserve"> the user to manage data rapidly, by performing CRUD operations on three different entities: Students, Grades and Assignments. Data can be read from a file, which contains various information about the </w:t>
+      </w:r>
+      <w:proofErr w:type="gramStart"/>
+      <w:r>
+        <w:rPr>
+          <w:rFonts w:ascii="Times New Roman" w:eastAsia="Times New Roman" w:hAnsi="Times New Roman" w:cs="Times New Roman"/>
+          <w:sz w:val="24"/>
+          <w:szCs w:val="24"/>
+        </w:rPr>
+        <w:t>entities  that</w:t>
+      </w:r>
+      <w:proofErr w:type="gramEnd"/>
+      <w:r>
+        <w:rPr>
+          <w:rFonts w:ascii="Times New Roman" w:eastAsia="Times New Roman" w:hAnsi="Times New Roman" w:cs="Times New Roman"/>
+          <w:sz w:val="24"/>
+          <w:szCs w:val="24"/>
+        </w:rPr>
+        <w:t xml:space="preserve"> will help the teacher grade the students, assign homework and  change deadlines for the assignments. </w:t>
       </w:r>
       <w:r>
         <w:t xml:space="preserve">  </w:t>
@@ -2309,15 +2423,7 @@
           <w:sz w:val="24"/>
           <w:szCs w:val="24"/>
         </w:rPr>
-        <w:t>Users that will be using this product are teachers that want an easier w</w:t>
-      </w:r>
-      <w:r>
-        <w:rPr>
-          <w:rFonts w:ascii="Times New Roman" w:eastAsia="Times New Roman" w:hAnsi="Times New Roman" w:cs="Times New Roman"/>
-          <w:sz w:val="24"/>
-          <w:szCs w:val="24"/>
-        </w:rPr>
-        <w:t>ay to manage the information regarding students’ grades and assignments dates.</w:t>
+        <w:t>Users that will be using this product are teachers that want an easier way to manage the information regarding students’ grades and assignments dates.</w:t>
       </w:r>
     </w:p>
     <w:p>
@@ -2553,10 +2659,20 @@
             <w:r>
               <w:rPr>
                 <w:rFonts w:ascii="Times New Roman" w:eastAsia="Times New Roman" w:hAnsi="Times New Roman" w:cs="Times New Roman"/>
-                <w:sz w:val="24"/>
-                <w:szCs w:val="24"/>
-              </w:rPr>
-              <w:t>FR1.0</w:t>
+                <w:color w:val="C00000"/>
+                <w:sz w:val="24"/>
+                <w:szCs w:val="24"/>
+              </w:rPr>
+              <w:t>FR</w:t>
+            </w:r>
+            <w:r>
+              <w:rPr>
+                <w:rFonts w:ascii="Times New Roman" w:eastAsia="Times New Roman" w:hAnsi="Times New Roman" w:cs="Times New Roman"/>
+                <w:color w:val="C00000"/>
+                <w:sz w:val="24"/>
+                <w:szCs w:val="24"/>
+              </w:rPr>
+              <w:t>0.0</w:t>
             </w:r>
           </w:p>
         </w:tc>
@@ -2587,7 +2703,25 @@
                 <w:sz w:val="24"/>
                 <w:szCs w:val="24"/>
               </w:rPr>
-              <w:t xml:space="preserve">Implement CRUD operations for the Student entity </w:t>
+              <w:t xml:space="preserve">Implement CRUD operations for the </w:t>
+            </w:r>
+            <w:proofErr w:type="gramStart"/>
+            <w:r>
+              <w:rPr>
+                <w:rFonts w:ascii="Times New Roman" w:eastAsia="Times New Roman" w:hAnsi="Times New Roman" w:cs="Times New Roman"/>
+                <w:sz w:val="24"/>
+                <w:szCs w:val="24"/>
+              </w:rPr>
+              <w:t>Student</w:t>
+            </w:r>
+            <w:proofErr w:type="gramEnd"/>
+            <w:r>
+              <w:rPr>
+                <w:rFonts w:ascii="Times New Roman" w:eastAsia="Times New Roman" w:hAnsi="Times New Roman" w:cs="Times New Roman"/>
+                <w:sz w:val="24"/>
+                <w:szCs w:val="24"/>
+              </w:rPr>
+              <w:t xml:space="preserve"> entity </w:t>
             </w:r>
           </w:p>
         </w:tc>
@@ -2620,7 +2754,15 @@
                 <w:sz w:val="24"/>
                 <w:szCs w:val="24"/>
               </w:rPr>
-              <w:t>FR1.1</w:t>
+              <w:t>FR1.</w:t>
+            </w:r>
+            <w:r>
+              <w:rPr>
+                <w:rFonts w:ascii="Times New Roman" w:eastAsia="Times New Roman" w:hAnsi="Times New Roman" w:cs="Times New Roman"/>
+                <w:sz w:val="24"/>
+                <w:szCs w:val="24"/>
+              </w:rPr>
+              <w:t>0</w:t>
             </w:r>
           </w:p>
         </w:tc>
@@ -2674,6 +2816,7 @@
               <w:jc w:val="both"/>
               <w:rPr>
                 <w:rFonts w:ascii="Times New Roman" w:eastAsia="Times New Roman" w:hAnsi="Times New Roman" w:cs="Times New Roman"/>
+                <w:color w:val="C00000"/>
                 <w:sz w:val="24"/>
                 <w:szCs w:val="24"/>
               </w:rPr>
@@ -2681,10 +2824,311 @@
             <w:r>
               <w:rPr>
                 <w:rFonts w:ascii="Times New Roman" w:eastAsia="Times New Roman" w:hAnsi="Times New Roman" w:cs="Times New Roman"/>
+                <w:color w:val="C00000"/>
                 <w:sz w:val="24"/>
                 <w:szCs w:val="24"/>
               </w:rPr>
               <w:t>FR2.0</w:t>
+            </w:r>
+          </w:p>
+        </w:tc>
+        <w:tc>
+          <w:tcPr>
+            <w:tcW w:w="7110" w:type="dxa"/>
+          </w:tcPr>
+          <w:p>
+            <w:pPr>
+              <w:pStyle w:val="NormalWeb"/>
+              <w:rPr>
+                <w:color w:val="C00000"/>
+              </w:rPr>
+            </w:pPr>
+            <w:r>
+              <w:rPr>
+                <w:color w:val="C00000"/>
+              </w:rPr>
+              <w:t>Extending the term of delivery for an existing subject</w:t>
+            </w:r>
+            <w:r>
+              <w:rPr>
+                <w:color w:val="C00000"/>
+              </w:rPr>
+              <w:t xml:space="preserve"> </w:t>
+            </w:r>
+            <w:r>
+              <w:rPr>
+                <w:color w:val="C00000"/>
+              </w:rPr>
+              <w:t>(if the current week number is less than or equal to the number of weeks with the assignment deadline).</w:t>
+            </w:r>
+          </w:p>
+        </w:tc>
+      </w:tr>
+      <w:tr>
+        <w:tc>
+          <w:tcPr>
+            <w:tcW w:w="1677" w:type="dxa"/>
+          </w:tcPr>
+          <w:p>
+            <w:pPr>
+              <w:spacing w:before="40" w:after="40" w:line="240" w:lineRule="auto"/>
+              <w:jc w:val="both"/>
+              <w:rPr>
+                <w:rFonts w:ascii="Times New Roman" w:eastAsia="Times New Roman" w:hAnsi="Times New Roman" w:cs="Times New Roman"/>
+                <w:color w:val="C00000"/>
+                <w:sz w:val="24"/>
+                <w:szCs w:val="24"/>
+              </w:rPr>
+            </w:pPr>
+            <w:r>
+              <w:rPr>
+                <w:rFonts w:ascii="Times New Roman" w:eastAsia="Times New Roman" w:hAnsi="Times New Roman" w:cs="Times New Roman"/>
+                <w:color w:val="C00000"/>
+                <w:sz w:val="24"/>
+                <w:szCs w:val="24"/>
+              </w:rPr>
+              <w:t>FR3.0</w:t>
+            </w:r>
+          </w:p>
+        </w:tc>
+        <w:tc>
+          <w:tcPr>
+            <w:tcW w:w="7110" w:type="dxa"/>
+          </w:tcPr>
+          <w:p>
+            <w:pPr>
+              <w:pStyle w:val="NormalWeb"/>
+              <w:rPr>
+                <w:color w:val="C00000"/>
+                <w:lang w:val="en-US"/>
+              </w:rPr>
+            </w:pPr>
+            <w:r>
+              <w:rPr>
+                <w:color w:val="C00000"/>
+              </w:rPr>
+              <w:t>When adding a new laboratory theme, as well as modifying the delivery date of a theme, all students will be notified by email</w:t>
+            </w:r>
+            <w:r>
+              <w:rPr>
+                <w:color w:val="C00000"/>
+              </w:rPr>
+              <w:t xml:space="preserve">. </w:t>
+            </w:r>
+            <w:r>
+              <w:rPr>
+                <w:color w:val="C00000"/>
+              </w:rPr>
+              <w:t>The app will offer the ability to unsubscribe from these notification</w:t>
+            </w:r>
+            <w:r>
+              <w:rPr>
+                <w:color w:val="C00000"/>
+                <w:lang w:val="en-US"/>
+              </w:rPr>
+              <w:t>s</w:t>
+            </w:r>
+          </w:p>
+        </w:tc>
+      </w:tr>
+      <w:tr>
+        <w:tc>
+          <w:tcPr>
+            <w:tcW w:w="1677" w:type="dxa"/>
+          </w:tcPr>
+          <w:p>
+            <w:pPr>
+              <w:spacing w:before="40" w:after="40" w:line="240" w:lineRule="auto"/>
+              <w:jc w:val="both"/>
+              <w:rPr>
+                <w:rFonts w:ascii="Times New Roman" w:eastAsia="Times New Roman" w:hAnsi="Times New Roman" w:cs="Times New Roman"/>
+                <w:color w:val="C00000"/>
+                <w:sz w:val="24"/>
+                <w:szCs w:val="24"/>
+              </w:rPr>
+            </w:pPr>
+            <w:r>
+              <w:rPr>
+                <w:rFonts w:ascii="Times New Roman" w:eastAsia="Times New Roman" w:hAnsi="Times New Roman" w:cs="Times New Roman"/>
+                <w:color w:val="C00000"/>
+                <w:sz w:val="24"/>
+                <w:szCs w:val="24"/>
+              </w:rPr>
+              <w:t>FR4.0</w:t>
+            </w:r>
+          </w:p>
+        </w:tc>
+        <w:tc>
+          <w:tcPr>
+            <w:tcW w:w="7110" w:type="dxa"/>
+          </w:tcPr>
+          <w:p>
+            <w:pPr>
+              <w:pStyle w:val="NormalWeb"/>
+              <w:rPr>
+                <w:color w:val="C00000"/>
+              </w:rPr>
+            </w:pPr>
+            <w:r>
+              <w:rPr>
+                <w:color w:val="C00000"/>
+              </w:rPr>
+              <w:t>Adding a grade for a particular student to a laboratory topic</w:t>
+            </w:r>
+            <w:r>
+              <w:rPr>
+                <w:color w:val="C00000"/>
+              </w:rPr>
+              <w:t xml:space="preserve">; </w:t>
+            </w:r>
+            <w:r>
+              <w:rPr>
+                <w:color w:val="C00000"/>
+              </w:rPr>
+              <w:t xml:space="preserve">any delays due to delays in delivery of a theme will be automatically calculated, showing the student's maximum mark on the topic. Important: A student, on a laboratory theme, has only one grade; </w:t>
+            </w:r>
+          </w:p>
+        </w:tc>
+      </w:tr>
+      <w:tr>
+        <w:tc>
+          <w:tcPr>
+            <w:tcW w:w="1677" w:type="dxa"/>
+          </w:tcPr>
+          <w:p>
+            <w:pPr>
+              <w:spacing w:before="40" w:after="40" w:line="240" w:lineRule="auto"/>
+              <w:jc w:val="both"/>
+              <w:rPr>
+                <w:rFonts w:ascii="Times New Roman" w:eastAsia="Times New Roman" w:hAnsi="Times New Roman" w:cs="Times New Roman"/>
+                <w:color w:val="C00000"/>
+                <w:sz w:val="24"/>
+                <w:szCs w:val="24"/>
+              </w:rPr>
+            </w:pPr>
+            <w:r>
+              <w:rPr>
+                <w:rFonts w:ascii="Times New Roman" w:eastAsia="Times New Roman" w:hAnsi="Times New Roman" w:cs="Times New Roman"/>
+                <w:color w:val="C00000"/>
+                <w:sz w:val="24"/>
+                <w:szCs w:val="24"/>
+              </w:rPr>
+              <w:t>FR5.0</w:t>
+            </w:r>
+          </w:p>
+        </w:tc>
+        <w:tc>
+          <w:tcPr>
+            <w:tcW w:w="7110" w:type="dxa"/>
+          </w:tcPr>
+          <w:p>
+            <w:pPr>
+              <w:pStyle w:val="NormalWeb"/>
+              <w:rPr>
+                <w:color w:val="C00000"/>
+              </w:rPr>
+            </w:pPr>
+            <w:r>
+              <w:rPr>
+                <w:color w:val="C00000"/>
+              </w:rPr>
+              <w:t xml:space="preserve">When adding a grade, the following information will be retained in the NameStudent.txt file: a "Theme:" ThemeNumber </w:t>
+            </w:r>
+          </w:p>
+          <w:p>
+            <w:pPr>
+              <w:pStyle w:val="NormalWeb"/>
+              <w:numPr>
+                <w:ilvl w:val="0"/>
+                <w:numId w:val="9"/>
+              </w:numPr>
+              <w:rPr>
+                <w:color w:val="C00000"/>
+              </w:rPr>
+            </w:pPr>
+            <w:r>
+              <w:rPr>
+                <w:color w:val="C00000"/>
+              </w:rPr>
+              <w:t xml:space="preserve">"Delivered in the week:" NumberOfTheDeliveredWeek </w:t>
+            </w:r>
+          </w:p>
+          <w:p>
+            <w:pPr>
+              <w:pStyle w:val="NormalWeb"/>
+              <w:numPr>
+                <w:ilvl w:val="0"/>
+                <w:numId w:val="9"/>
+              </w:numPr>
+              <w:rPr>
+                <w:color w:val="C00000"/>
+              </w:rPr>
+            </w:pPr>
+            <w:r>
+              <w:rPr>
+                <w:color w:val="C00000"/>
+              </w:rPr>
+              <w:t xml:space="preserve">"Deadline:" NumberOfDeadlineWeek </w:t>
+            </w:r>
+          </w:p>
+          <w:p>
+            <w:pPr>
+              <w:pStyle w:val="NormalWeb"/>
+              <w:numPr>
+                <w:ilvl w:val="0"/>
+                <w:numId w:val="9"/>
+              </w:numPr>
+              <w:rPr>
+                <w:color w:val="C00000"/>
+              </w:rPr>
+            </w:pPr>
+            <w:r>
+              <w:rPr>
+                <w:color w:val="C00000"/>
+              </w:rPr>
+              <w:t xml:space="preserve">"Feedback:" feedback, suggestions, and explanations in connection with the reduced made regarding the grade. </w:t>
+            </w:r>
+          </w:p>
+        </w:tc>
+      </w:tr>
+      <w:tr>
+        <w:tc>
+          <w:tcPr>
+            <w:tcW w:w="1677" w:type="dxa"/>
+          </w:tcPr>
+          <w:p>
+            <w:pPr>
+              <w:spacing w:before="40" w:after="40" w:line="240" w:lineRule="auto"/>
+              <w:jc w:val="both"/>
+              <w:rPr>
+                <w:rFonts w:ascii="Times New Roman" w:eastAsia="Times New Roman" w:hAnsi="Times New Roman" w:cs="Times New Roman"/>
+                <w:sz w:val="24"/>
+                <w:szCs w:val="24"/>
+              </w:rPr>
+            </w:pPr>
+            <w:r>
+              <w:rPr>
+                <w:rFonts w:ascii="Times New Roman" w:eastAsia="Times New Roman" w:hAnsi="Times New Roman" w:cs="Times New Roman"/>
+                <w:sz w:val="24"/>
+                <w:szCs w:val="24"/>
+              </w:rPr>
+              <w:t>FR</w:t>
+            </w:r>
+            <w:r>
+              <w:rPr>
+                <w:rFonts w:ascii="Times New Roman" w:eastAsia="Times New Roman" w:hAnsi="Times New Roman" w:cs="Times New Roman"/>
+                <w:sz w:val="24"/>
+                <w:szCs w:val="24"/>
+              </w:rPr>
+              <w:t>6</w:t>
+            </w:r>
+            <w:r>
+              <w:rPr>
+                <w:rFonts w:ascii="Times New Roman" w:eastAsia="Times New Roman" w:hAnsi="Times New Roman" w:cs="Times New Roman"/>
+                <w:sz w:val="24"/>
+                <w:szCs w:val="24"/>
+              </w:rPr>
+              <w:t>.0</w:t>
             </w:r>
           </w:p>
         </w:tc>
@@ -2715,7 +3159,7 @@
                 <w:sz w:val="24"/>
                 <w:szCs w:val="24"/>
               </w:rPr>
-              <w:t>Adding a grade for a particular student to a laboratory topic;</w:t>
+              <w:t>The NameStudent.txt file (or its content) will be emailed to the student, weekly, with the subject "Feedback laboratory MAP".</w:t>
             </w:r>
           </w:p>
         </w:tc>
@@ -2741,7 +3185,7 @@
                 <w:sz w:val="24"/>
                 <w:szCs w:val="24"/>
               </w:rPr>
-              <w:t>FR3.0</w:t>
+              <w:t>FR7.0</w:t>
             </w:r>
           </w:p>
         </w:tc>
@@ -2772,7 +3216,25 @@
                 <w:sz w:val="24"/>
                 <w:szCs w:val="24"/>
               </w:rPr>
-              <w:t>Extending the term of delivery for an existing subject</w:t>
+              <w:t xml:space="preserve">The delays will not be considered if the student </w:t>
+            </w:r>
+            <w:proofErr w:type="gramStart"/>
+            <w:r>
+              <w:rPr>
+                <w:rFonts w:ascii="Times New Roman" w:eastAsia="Times New Roman" w:hAnsi="Times New Roman" w:cs="Times New Roman"/>
+                <w:sz w:val="24"/>
+                <w:szCs w:val="24"/>
+              </w:rPr>
+              <w:t>has motivation</w:t>
+            </w:r>
+            <w:proofErr w:type="gramEnd"/>
+            <w:r>
+              <w:rPr>
+                <w:rFonts w:ascii="Times New Roman" w:eastAsia="Times New Roman" w:hAnsi="Times New Roman" w:cs="Times New Roman"/>
+                <w:sz w:val="24"/>
+                <w:szCs w:val="24"/>
+              </w:rPr>
+              <w:t>. Also, if the teacher did not enter the notes in time, it will be possible to specify the week in which the subject was delivered.</w:t>
             </w:r>
           </w:p>
         </w:tc>
@@ -2798,7 +3260,7 @@
                 <w:sz w:val="24"/>
                 <w:szCs w:val="24"/>
               </w:rPr>
-              <w:t>FR4.0</w:t>
+              <w:t>FR8.0</w:t>
             </w:r>
           </w:p>
         </w:tc>
@@ -2829,7 +3291,7 @@
                 <w:sz w:val="24"/>
                 <w:szCs w:val="24"/>
               </w:rPr>
-              <w:t>When adding a new laboratory theme, as well as modifying the delivery date of a theme, all students will be notified by email</w:t>
+              <w:t>Filtering entities based on criteria.</w:t>
             </w:r>
           </w:p>
         </w:tc>
@@ -2845,6 +3307,7 @@
               <w:jc w:val="both"/>
               <w:rPr>
                 <w:rFonts w:ascii="Times New Roman" w:eastAsia="Times New Roman" w:hAnsi="Times New Roman" w:cs="Times New Roman"/>
+                <w:color w:val="C00000"/>
                 <w:sz w:val="24"/>
                 <w:szCs w:val="24"/>
               </w:rPr>
@@ -2852,10 +3315,11 @@
             <w:r>
               <w:rPr>
                 <w:rFonts w:ascii="Times New Roman" w:eastAsia="Times New Roman" w:hAnsi="Times New Roman" w:cs="Times New Roman"/>
-                <w:sz w:val="24"/>
-                <w:szCs w:val="24"/>
-              </w:rPr>
-              <w:t>FR5.0</w:t>
+                <w:color w:val="C00000"/>
+                <w:sz w:val="24"/>
+                <w:szCs w:val="24"/>
+              </w:rPr>
+              <w:t>FR9.0</w:t>
             </w:r>
           </w:p>
         </w:tc>
@@ -2876,6 +3340,7 @@
               <w:jc w:val="both"/>
               <w:rPr>
                 <w:rFonts w:ascii="Times New Roman" w:eastAsia="Times New Roman" w:hAnsi="Times New Roman" w:cs="Times New Roman"/>
+                <w:color w:val="C00000"/>
                 <w:sz w:val="24"/>
                 <w:szCs w:val="24"/>
               </w:rPr>
@@ -2883,132 +3348,11 @@
             <w:r>
               <w:rPr>
                 <w:rFonts w:ascii="Times New Roman" w:eastAsia="Times New Roman" w:hAnsi="Times New Roman" w:cs="Times New Roman"/>
-                <w:sz w:val="24"/>
-                <w:szCs w:val="24"/>
-              </w:rPr>
-              <w:t xml:space="preserve">The NameStudent.txt file (or its content) will be emailed to </w:t>
-            </w:r>
-            <w:r>
-              <w:rPr>
-                <w:rFonts w:ascii="Times New Roman" w:eastAsia="Times New Roman" w:hAnsi="Times New Roman" w:cs="Times New Roman"/>
-                <w:sz w:val="24"/>
-                <w:szCs w:val="24"/>
-              </w:rPr>
-              <w:t>the student, weekly, with the subject "Feedback laboratory MAP".</w:t>
-            </w:r>
-          </w:p>
-        </w:tc>
-      </w:tr>
-      <w:tr>
-        <w:tc>
-          <w:tcPr>
-            <w:tcW w:w="1677" w:type="dxa"/>
-          </w:tcPr>
-          <w:p>
-            <w:pPr>
-              <w:spacing w:before="40" w:after="40" w:line="240" w:lineRule="auto"/>
-              <w:jc w:val="both"/>
-              <w:rPr>
-                <w:rFonts w:ascii="Times New Roman" w:eastAsia="Times New Roman" w:hAnsi="Times New Roman" w:cs="Times New Roman"/>
-                <w:sz w:val="24"/>
-                <w:szCs w:val="24"/>
-              </w:rPr>
-            </w:pPr>
-            <w:r>
-              <w:rPr>
-                <w:rFonts w:ascii="Times New Roman" w:eastAsia="Times New Roman" w:hAnsi="Times New Roman" w:cs="Times New Roman"/>
-                <w:sz w:val="24"/>
-                <w:szCs w:val="24"/>
-              </w:rPr>
-              <w:t>FR6.0</w:t>
-            </w:r>
-          </w:p>
-        </w:tc>
-        <w:tc>
-          <w:tcPr>
-            <w:tcW w:w="7110" w:type="dxa"/>
-          </w:tcPr>
-          <w:p>
-            <w:pPr>
-              <w:pBdr>
-                <w:top w:val="nil"/>
-                <w:left w:val="nil"/>
-                <w:bottom w:val="nil"/>
-                <w:right w:val="nil"/>
-                <w:between w:val="nil"/>
-              </w:pBdr>
-              <w:spacing w:before="40" w:after="40" w:line="240" w:lineRule="auto"/>
-              <w:jc w:val="both"/>
-              <w:rPr>
-                <w:rFonts w:ascii="Times New Roman" w:eastAsia="Times New Roman" w:hAnsi="Times New Roman" w:cs="Times New Roman"/>
-                <w:sz w:val="24"/>
-                <w:szCs w:val="24"/>
-              </w:rPr>
-            </w:pPr>
-            <w:r>
-              <w:rPr>
-                <w:rFonts w:ascii="Times New Roman" w:eastAsia="Times New Roman" w:hAnsi="Times New Roman" w:cs="Times New Roman"/>
-                <w:sz w:val="24"/>
-                <w:szCs w:val="24"/>
-              </w:rPr>
-              <w:t>The delays will not be considered if the student has motivation. Also, if the teacher did not enter the notes in time, it will be possible to specify the week in which the subject was delivered.</w:t>
-            </w:r>
-          </w:p>
-        </w:tc>
-      </w:tr>
-      <w:tr>
-        <w:tc>
-          <w:tcPr>
-            <w:tcW w:w="1677" w:type="dxa"/>
-          </w:tcPr>
-          <w:p>
-            <w:pPr>
-              <w:spacing w:before="40" w:after="40" w:line="240" w:lineRule="auto"/>
-              <w:jc w:val="both"/>
-              <w:rPr>
-                <w:rFonts w:ascii="Times New Roman" w:eastAsia="Times New Roman" w:hAnsi="Times New Roman" w:cs="Times New Roman"/>
-                <w:sz w:val="24"/>
-                <w:szCs w:val="24"/>
-              </w:rPr>
-            </w:pPr>
-            <w:r>
-              <w:rPr>
-                <w:rFonts w:ascii="Times New Roman" w:eastAsia="Times New Roman" w:hAnsi="Times New Roman" w:cs="Times New Roman"/>
-                <w:sz w:val="24"/>
-                <w:szCs w:val="24"/>
-              </w:rPr>
-              <w:t>FR7.0</w:t>
-            </w:r>
-          </w:p>
-        </w:tc>
-        <w:tc>
-          <w:tcPr>
-            <w:tcW w:w="7110" w:type="dxa"/>
-          </w:tcPr>
-          <w:p>
-            <w:pPr>
-              <w:pBdr>
-                <w:top w:val="nil"/>
-                <w:left w:val="nil"/>
-                <w:bottom w:val="nil"/>
-                <w:right w:val="nil"/>
-                <w:between w:val="nil"/>
-              </w:pBdr>
-              <w:spacing w:before="40" w:after="40" w:line="240" w:lineRule="auto"/>
-              <w:jc w:val="both"/>
-              <w:rPr>
-                <w:rFonts w:ascii="Times New Roman" w:eastAsia="Times New Roman" w:hAnsi="Times New Roman" w:cs="Times New Roman"/>
-                <w:sz w:val="24"/>
-                <w:szCs w:val="24"/>
-              </w:rPr>
-            </w:pPr>
-            <w:r>
-              <w:rPr>
-                <w:rFonts w:ascii="Times New Roman" w:eastAsia="Times New Roman" w:hAnsi="Times New Roman" w:cs="Times New Roman"/>
-                <w:sz w:val="24"/>
-                <w:szCs w:val="24"/>
-              </w:rPr>
-              <w:t>Filtering entities based on criteria.</w:t>
+                <w:color w:val="C00000"/>
+                <w:sz w:val="24"/>
+                <w:szCs w:val="24"/>
+              </w:rPr>
+              <w:t>Reports</w:t>
             </w:r>
           </w:p>
         </w:tc>
@@ -3055,15 +3399,7 @@
           <w:sz w:val="24"/>
           <w:szCs w:val="24"/>
         </w:rPr>
-        <w:t>The user should be presented a menu where each option is describing one of the functional requirements. After choosing an option the program should ask the user to enter the needed information. The interface is user friendly and</w:t>
-      </w:r>
-      <w:r>
-        <w:rPr>
-          <w:rFonts w:ascii="Times New Roman" w:eastAsia="Times New Roman" w:hAnsi="Times New Roman" w:cs="Times New Roman"/>
-          <w:sz w:val="24"/>
-          <w:szCs w:val="24"/>
-        </w:rPr>
-        <w:t xml:space="preserve"> will help the teacher manage his work.</w:t>
+        <w:t>The user should be presented a menu where each option is describing one of the functional requirements. After choosing an option the program should ask the user to enter the needed information. The interface is user friendly and will help the teacher manage his work.</w:t>
       </w:r>
     </w:p>
     <w:p>
@@ -3191,15 +3527,25 @@
           <w:sz w:val="24"/>
           <w:szCs w:val="24"/>
         </w:rPr>
-        <w:t xml:space="preserve">The data should be stored </w:t>
-      </w:r>
-      <w:r>
-        <w:rPr>
-          <w:rFonts w:ascii="Times New Roman" w:eastAsia="Times New Roman" w:hAnsi="Times New Roman" w:cs="Times New Roman"/>
-          <w:sz w:val="24"/>
-          <w:szCs w:val="24"/>
-        </w:rPr>
-        <w:t>in file(XML or CSV) in order to have data persistence of the application.</w:t>
+        <w:t xml:space="preserve">The data should be stored in </w:t>
+      </w:r>
+      <w:proofErr w:type="gramStart"/>
+      <w:r>
+        <w:rPr>
+          <w:rFonts w:ascii="Times New Roman" w:eastAsia="Times New Roman" w:hAnsi="Times New Roman" w:cs="Times New Roman"/>
+          <w:sz w:val="24"/>
+          <w:szCs w:val="24"/>
+        </w:rPr>
+        <w:t>file(</w:t>
+      </w:r>
+      <w:proofErr w:type="gramEnd"/>
+      <w:r>
+        <w:rPr>
+          <w:rFonts w:ascii="Times New Roman" w:eastAsia="Times New Roman" w:hAnsi="Times New Roman" w:cs="Times New Roman"/>
+          <w:sz w:val="24"/>
+          <w:szCs w:val="24"/>
+        </w:rPr>
+        <w:t>XML or CSV) in order to have data persistence of the application.</w:t>
       </w:r>
     </w:p>
     <w:p>
@@ -3215,6 +3561,7 @@
       <w:bookmarkStart w:id="16" w:name="_heading=h.2jxsxqh" w:colFirst="0" w:colLast="0"/>
       <w:bookmarkEnd w:id="16"/>
       <w:r>
+        <w:lastRenderedPageBreak/>
         <w:t>User Scenarios/Use Cases</w:t>
       </w:r>
     </w:p>
@@ -3228,15 +3575,58 @@
           <w:sz w:val="24"/>
           <w:szCs w:val="24"/>
         </w:rPr>
-        <w:t>The application allows the user to print the list of students, print the list of assignments, print the list of grades, add a new student, add a new assignme</w:t>
-      </w:r>
-      <w:r>
-        <w:rPr>
-          <w:rFonts w:ascii="Times New Roman" w:eastAsia="Times New Roman" w:hAnsi="Times New Roman" w:cs="Times New Roman"/>
-          <w:sz w:val="24"/>
-          <w:szCs w:val="24"/>
-        </w:rPr>
-        <w:t xml:space="preserve">nt, add grade for a student for an assignment, delete an existing student, delete an existing assignment, update a student and extend the deadline for an assignment. </w:t>
+        <w:t>The application allows the user to print the list of students, print the list of assignments, print the list of grades, add a new student, add a new assignment, add grade for a student for an assignment, delete an existing student, delete an existing assignment, update a student</w:t>
+      </w:r>
+      <w:r>
+        <w:rPr>
+          <w:rFonts w:ascii="Times New Roman" w:eastAsia="Times New Roman" w:hAnsi="Times New Roman" w:cs="Times New Roman"/>
+          <w:sz w:val="24"/>
+          <w:szCs w:val="24"/>
+        </w:rPr>
+        <w:t xml:space="preserve">, </w:t>
+      </w:r>
+      <w:r>
+        <w:rPr>
+          <w:rFonts w:ascii="Times New Roman" w:eastAsia="Times New Roman" w:hAnsi="Times New Roman" w:cs="Times New Roman"/>
+          <w:sz w:val="24"/>
+          <w:szCs w:val="24"/>
+        </w:rPr>
+        <w:t>extend the deadline for an assignment</w:t>
+      </w:r>
+      <w:r>
+        <w:rPr>
+          <w:rFonts w:ascii="Times New Roman" w:eastAsia="Times New Roman" w:hAnsi="Times New Roman" w:cs="Times New Roman"/>
+          <w:sz w:val="24"/>
+          <w:szCs w:val="24"/>
+        </w:rPr>
+        <w:t xml:space="preserve">, </w:t>
+      </w:r>
+      <w:r>
+        <w:rPr>
+          <w:rFonts w:ascii="Times New Roman" w:eastAsia="Times New Roman" w:hAnsi="Times New Roman" w:cs="Times New Roman"/>
+          <w:color w:val="C00000"/>
+          <w:sz w:val="24"/>
+          <w:szCs w:val="24"/>
+        </w:rPr>
+        <w:t xml:space="preserve">filter the entities </w:t>
+      </w:r>
+      <w:r>
+        <w:rPr>
+          <w:rFonts w:ascii="Times New Roman" w:eastAsia="Times New Roman" w:hAnsi="Times New Roman" w:cs="Times New Roman"/>
+          <w:color w:val="C00000"/>
+          <w:sz w:val="24"/>
+          <w:szCs w:val="24"/>
+        </w:rPr>
+        <w:t xml:space="preserve">based on given criteria </w:t>
+      </w:r>
+      <w:r>
+        <w:rPr>
+          <w:rFonts w:ascii="Times New Roman" w:eastAsia="Times New Roman" w:hAnsi="Times New Roman" w:cs="Times New Roman"/>
+          <w:color w:val="C00000"/>
+          <w:sz w:val="24"/>
+          <w:szCs w:val="24"/>
+        </w:rPr>
+        <w:t>and create reports.</w:t>
       </w:r>
     </w:p>
     <w:p>
@@ -3280,7 +3670,7 @@
 </file>
 
 <file path=word/endnotes.xml><?xml version="1.0" encoding="utf-8"?>
-<w:endnotes xmlns:wpc="http://schemas.microsoft.com/office/word/2010/wordprocessingCanvas" xmlns:cx="http://schemas.microsoft.com/office/drawing/2014/chartex" xmlns:cx1="http://schemas.microsoft.com/office/drawing/2015/9/8/chartex" xmlns:cx2="http://schemas.microsoft.com/office/drawing/2015/10/21/chartex" xmlns:cx3="http://schemas.microsoft.com/office/drawing/2016/5/9/chartex" xmlns:cx4="http://schemas.microsoft.com/office/drawing/2016/5/10/chartex" xmlns:cx5="http://schemas.microsoft.com/office/drawing/2016/5/11/chartex" xmlns:cx6="http://schemas.microsoft.com/office/drawing/2016/5/12/chartex" xmlns:cx7="http://schemas.microsoft.com/office/drawing/2016/5/13/chartex" xmlns:cx8="http://schemas.microsoft.com/office/drawing/2016/5/14/chartex" xmlns:mc="http://schemas.openxmlformats.org/markup-compatibility/2006" xmlns:aink="http://schemas.microsoft.com/office/drawing/2016/ink" xmlns:am3d="http://schemas.microsoft.com/office/drawing/2017/model3d" xmlns:o="urn:schemas-microsoft-com:office:office" xmlns:r="http://schemas.openxmlformats.org/officeDocument/2006/relationships" xmlns:m="http://schemas.openxmlformats.org/officeDocument/2006/math" xmlns:v="urn:schemas-microsoft-com:vml" xmlns:wp14="http://schemas.microsoft.com/office/word/2010/wordprocessingDrawing" xmlns:wp="http://schemas.openxmlformats.org/drawingml/2006/wordprocessingDrawing" xmlns:w10="urn:schemas-microsoft-com:office:word" xmlns:w="http://schemas.openxmlformats.org/wordprocessingml/2006/main" xmlns:w14="http://schemas.microsoft.com/office/word/2010/wordml" xmlns:w15="http://schemas.microsoft.com/office/word/2012/wordml" xmlns:w16cex="http://schemas.microsoft.com/office/word/2018/wordml/cex" xmlns:w16cid="http://schemas.microsoft.com/office/word/2016/wordml/cid" xmlns:w16="http://schemas.microsoft.com/office/word/2018/wordml" xmlns:w16se="http://schemas.microsoft.com/office/word/2015/wordml/symex" xmlns:wpg="http://schemas.microsoft.com/office/word/2010/wordprocessingGroup" xmlns:wpi="http://schemas.microsoft.com/office/word/2010/wordprocessingInk" xmlns:wne="http://schemas.microsoft.com/office/word/2006/wordml" xmlns:wps="http://schemas.microsoft.com/office/word/2010/wordprocessingShape" mc:Ignorable="w14 w15 w16se w16cid w16 w16cex wp14">
+<w:endnotes xmlns:wpc="http://schemas.microsoft.com/office/word/2010/wordprocessingCanvas" xmlns:cx="http://schemas.microsoft.com/office/drawing/2014/chartex" xmlns:cx1="http://schemas.microsoft.com/office/drawing/2015/9/8/chartex" xmlns:cx2="http://schemas.microsoft.com/office/drawing/2015/10/21/chartex" xmlns:cx3="http://schemas.microsoft.com/office/drawing/2016/5/9/chartex" xmlns:cx4="http://schemas.microsoft.com/office/drawing/2016/5/10/chartex" xmlns:cx5="http://schemas.microsoft.com/office/drawing/2016/5/11/chartex" xmlns:cx6="http://schemas.microsoft.com/office/drawing/2016/5/12/chartex" xmlns:cx7="http://schemas.microsoft.com/office/drawing/2016/5/13/chartex" xmlns:cx8="http://schemas.microsoft.com/office/drawing/2016/5/14/chartex" xmlns:mc="http://schemas.openxmlformats.org/markup-compatibility/2006" xmlns:aink="http://schemas.microsoft.com/office/drawing/2016/ink" xmlns:am3d="http://schemas.microsoft.com/office/drawing/2017/model3d" xmlns:o="urn:schemas-microsoft-com:office:office" xmlns:r="http://schemas.openxmlformats.org/officeDocument/2006/relationships" xmlns:m="http://schemas.openxmlformats.org/officeDocument/2006/math" xmlns:v="urn:schemas-microsoft-com:vml" xmlns:wp14="http://schemas.microsoft.com/office/word/2010/wordprocessingDrawing" xmlns:wp="http://schemas.openxmlformats.org/drawingml/2006/wordprocessingDrawing" xmlns:w10="urn:schemas-microsoft-com:office:word" xmlns:w="http://schemas.openxmlformats.org/wordprocessingml/2006/main" xmlns:w14="http://schemas.microsoft.com/office/word/2010/wordml" xmlns:w15="http://schemas.microsoft.com/office/word/2012/wordml" xmlns:w16cex="http://schemas.microsoft.com/office/word/2018/wordml/cex" xmlns:w16cid="http://schemas.microsoft.com/office/word/2016/wordml/cid" xmlns:w16="http://schemas.microsoft.com/office/word/2018/wordml" xmlns:w16sdtdh="http://schemas.microsoft.com/office/word/2020/wordml/sdtdatahash" xmlns:w16se="http://schemas.microsoft.com/office/word/2015/wordml/symex" xmlns:wpg="http://schemas.microsoft.com/office/word/2010/wordprocessingGroup" xmlns:wpi="http://schemas.microsoft.com/office/word/2010/wordprocessingInk" xmlns:wne="http://schemas.microsoft.com/office/word/2006/wordml" xmlns:wps="http://schemas.microsoft.com/office/word/2010/wordprocessingShape" mc:Ignorable="w14 w15 w16se w16cid w16 w16cex w16sdtdh wp14">
   <w:endnote w:type="separator" w:id="-1">
     <w:p>
       <w:pPr>
@@ -3305,7 +3695,7 @@
 </file>
 
 <file path=word/footnotes.xml><?xml version="1.0" encoding="utf-8"?>
-<w:footnotes xmlns:wpc="http://schemas.microsoft.com/office/word/2010/wordprocessingCanvas" xmlns:cx="http://schemas.microsoft.com/office/drawing/2014/chartex" xmlns:cx1="http://schemas.microsoft.com/office/drawing/2015/9/8/chartex" xmlns:cx2="http://schemas.microsoft.com/office/drawing/2015/10/21/chartex" xmlns:cx3="http://schemas.microsoft.com/office/drawing/2016/5/9/chartex" xmlns:cx4="http://schemas.microsoft.com/office/drawing/2016/5/10/chartex" xmlns:cx5="http://schemas.microsoft.com/office/drawing/2016/5/11/chartex" xmlns:cx6="http://schemas.microsoft.com/office/drawing/2016/5/12/chartex" xmlns:cx7="http://schemas.microsoft.com/office/drawing/2016/5/13/chartex" xmlns:cx8="http://schemas.microsoft.com/office/drawing/2016/5/14/chartex" xmlns:mc="http://schemas.openxmlformats.org/markup-compatibility/2006" xmlns:aink="http://schemas.microsoft.com/office/drawing/2016/ink" xmlns:am3d="http://schemas.microsoft.com/office/drawing/2017/model3d" xmlns:o="urn:schemas-microsoft-com:office:office" xmlns:r="http://schemas.openxmlformats.org/officeDocument/2006/relationships" xmlns:m="http://schemas.openxmlformats.org/officeDocument/2006/math" xmlns:v="urn:schemas-microsoft-com:vml" xmlns:wp14="http://schemas.microsoft.com/office/word/2010/wordprocessingDrawing" xmlns:wp="http://schemas.openxmlformats.org/drawingml/2006/wordprocessingDrawing" xmlns:w10="urn:schemas-microsoft-com:office:word" xmlns:w="http://schemas.openxmlformats.org/wordprocessingml/2006/main" xmlns:w14="http://schemas.microsoft.com/office/word/2010/wordml" xmlns:w15="http://schemas.microsoft.com/office/word/2012/wordml" xmlns:w16cex="http://schemas.microsoft.com/office/word/2018/wordml/cex" xmlns:w16cid="http://schemas.microsoft.com/office/word/2016/wordml/cid" xmlns:w16="http://schemas.microsoft.com/office/word/2018/wordml" xmlns:w16se="http://schemas.microsoft.com/office/word/2015/wordml/symex" xmlns:wpg="http://schemas.microsoft.com/office/word/2010/wordprocessingGroup" xmlns:wpi="http://schemas.microsoft.com/office/word/2010/wordprocessingInk" xmlns:wne="http://schemas.microsoft.com/office/word/2006/wordml" xmlns:wps="http://schemas.microsoft.com/office/word/2010/wordprocessingShape" mc:Ignorable="w14 w15 w16se w16cid w16 w16cex wp14">
+<w:footnotes xmlns:wpc="http://schemas.microsoft.com/office/word/2010/wordprocessingCanvas" xmlns:cx="http://schemas.microsoft.com/office/drawing/2014/chartex" xmlns:cx1="http://schemas.microsoft.com/office/drawing/2015/9/8/chartex" xmlns:cx2="http://schemas.microsoft.com/office/drawing/2015/10/21/chartex" xmlns:cx3="http://schemas.microsoft.com/office/drawing/2016/5/9/chartex" xmlns:cx4="http://schemas.microsoft.com/office/drawing/2016/5/10/chartex" xmlns:cx5="http://schemas.microsoft.com/office/drawing/2016/5/11/chartex" xmlns:cx6="http://schemas.microsoft.com/office/drawing/2016/5/12/chartex" xmlns:cx7="http://schemas.microsoft.com/office/drawing/2016/5/13/chartex" xmlns:cx8="http://schemas.microsoft.com/office/drawing/2016/5/14/chartex" xmlns:mc="http://schemas.openxmlformats.org/markup-compatibility/2006" xmlns:aink="http://schemas.microsoft.com/office/drawing/2016/ink" xmlns:am3d="http://schemas.microsoft.com/office/drawing/2017/model3d" xmlns:o="urn:schemas-microsoft-com:office:office" xmlns:r="http://schemas.openxmlformats.org/officeDocument/2006/relationships" xmlns:m="http://schemas.openxmlformats.org/officeDocument/2006/math" xmlns:v="urn:schemas-microsoft-com:vml" xmlns:wp14="http://schemas.microsoft.com/office/word/2010/wordprocessingDrawing" xmlns:wp="http://schemas.openxmlformats.org/drawingml/2006/wordprocessingDrawing" xmlns:w10="urn:schemas-microsoft-com:office:word" xmlns:w="http://schemas.openxmlformats.org/wordprocessingml/2006/main" xmlns:w14="http://schemas.microsoft.com/office/word/2010/wordml" xmlns:w15="http://schemas.microsoft.com/office/word/2012/wordml" xmlns:w16cex="http://schemas.microsoft.com/office/word/2018/wordml/cex" xmlns:w16cid="http://schemas.microsoft.com/office/word/2016/wordml/cid" xmlns:w16="http://schemas.microsoft.com/office/word/2018/wordml" xmlns:w16sdtdh="http://schemas.microsoft.com/office/word/2020/wordml/sdtdatahash" xmlns:w16se="http://schemas.microsoft.com/office/word/2015/wordml/symex" xmlns:wpg="http://schemas.microsoft.com/office/word/2010/wordprocessingGroup" xmlns:wpi="http://schemas.microsoft.com/office/word/2010/wordprocessingInk" xmlns:wne="http://schemas.microsoft.com/office/word/2006/wordml" xmlns:wps="http://schemas.microsoft.com/office/word/2010/wordprocessingShape" mc:Ignorable="w14 w15 w16se w16cid w16 w16cex w16sdtdh wp14">
   <w:footnote w:type="separator" w:id="-1">
     <w:p>
       <w:pPr>
@@ -3330,7 +3720,7 @@
 </file>
 
 <file path=word/header1.xml><?xml version="1.0" encoding="utf-8"?>
-<w:hdr xmlns:wpc="http://schemas.microsoft.com/office/word/2010/wordprocessingCanvas" xmlns:cx="http://schemas.microsoft.com/office/drawing/2014/chartex" xmlns:cx1="http://schemas.microsoft.com/office/drawing/2015/9/8/chartex" xmlns:cx2="http://schemas.microsoft.com/office/drawing/2015/10/21/chartex" xmlns:cx3="http://schemas.microsoft.com/office/drawing/2016/5/9/chartex" xmlns:cx4="http://schemas.microsoft.com/office/drawing/2016/5/10/chartex" xmlns:cx5="http://schemas.microsoft.com/office/drawing/2016/5/11/chartex" xmlns:cx6="http://schemas.microsoft.com/office/drawing/2016/5/12/chartex" xmlns:cx7="http://schemas.microsoft.com/office/drawing/2016/5/13/chartex" xmlns:cx8="http://schemas.microsoft.com/office/drawing/2016/5/14/chartex" xmlns:mc="http://schemas.openxmlformats.org/markup-compatibility/2006" xmlns:aink="http://schemas.microsoft.com/office/drawing/2016/ink" xmlns:am3d="http://schemas.microsoft.com/office/drawing/2017/model3d" xmlns:o="urn:schemas-microsoft-com:office:office" xmlns:r="http://schemas.openxmlformats.org/officeDocument/2006/relationships" xmlns:m="http://schemas.openxmlformats.org/officeDocument/2006/math" xmlns:v="urn:schemas-microsoft-com:vml" xmlns:wp14="http://schemas.microsoft.com/office/word/2010/wordprocessingDrawing" xmlns:wp="http://schemas.openxmlformats.org/drawingml/2006/wordprocessingDrawing" xmlns:w10="urn:schemas-microsoft-com:office:word" xmlns:w="http://schemas.openxmlformats.org/wordprocessingml/2006/main" xmlns:w14="http://schemas.microsoft.com/office/word/2010/wordml" xmlns:w15="http://schemas.microsoft.com/office/word/2012/wordml" xmlns:w16cex="http://schemas.microsoft.com/office/word/2018/wordml/cex" xmlns:w16cid="http://schemas.microsoft.com/office/word/2016/wordml/cid" xmlns:w16="http://schemas.microsoft.com/office/word/2018/wordml" xmlns:w16se="http://schemas.microsoft.com/office/word/2015/wordml/symex" xmlns:wpg="http://schemas.microsoft.com/office/word/2010/wordprocessingGroup" xmlns:wpi="http://schemas.microsoft.com/office/word/2010/wordprocessingInk" xmlns:wne="http://schemas.microsoft.com/office/word/2006/wordml" xmlns:wps="http://schemas.microsoft.com/office/word/2010/wordprocessingShape" mc:Ignorable="w14 w15 w16se w16cid w16 w16cex wp14">
+<w:hdr xmlns:wpc="http://schemas.microsoft.com/office/word/2010/wordprocessingCanvas" xmlns:cx="http://schemas.microsoft.com/office/drawing/2014/chartex" xmlns:cx1="http://schemas.microsoft.com/office/drawing/2015/9/8/chartex" xmlns:cx2="http://schemas.microsoft.com/office/drawing/2015/10/21/chartex" xmlns:cx3="http://schemas.microsoft.com/office/drawing/2016/5/9/chartex" xmlns:cx4="http://schemas.microsoft.com/office/drawing/2016/5/10/chartex" xmlns:cx5="http://schemas.microsoft.com/office/drawing/2016/5/11/chartex" xmlns:cx6="http://schemas.microsoft.com/office/drawing/2016/5/12/chartex" xmlns:cx7="http://schemas.microsoft.com/office/drawing/2016/5/13/chartex" xmlns:cx8="http://schemas.microsoft.com/office/drawing/2016/5/14/chartex" xmlns:mc="http://schemas.openxmlformats.org/markup-compatibility/2006" xmlns:aink="http://schemas.microsoft.com/office/drawing/2016/ink" xmlns:am3d="http://schemas.microsoft.com/office/drawing/2017/model3d" xmlns:o="urn:schemas-microsoft-com:office:office" xmlns:r="http://schemas.openxmlformats.org/officeDocument/2006/relationships" xmlns:m="http://schemas.openxmlformats.org/officeDocument/2006/math" xmlns:v="urn:schemas-microsoft-com:vml" xmlns:wp14="http://schemas.microsoft.com/office/word/2010/wordprocessingDrawing" xmlns:wp="http://schemas.openxmlformats.org/drawingml/2006/wordprocessingDrawing" xmlns:w10="urn:schemas-microsoft-com:office:word" xmlns:w="http://schemas.openxmlformats.org/wordprocessingml/2006/main" xmlns:w14="http://schemas.microsoft.com/office/word/2010/wordml" xmlns:w15="http://schemas.microsoft.com/office/word/2012/wordml" xmlns:w16cex="http://schemas.microsoft.com/office/word/2018/wordml/cex" xmlns:w16cid="http://schemas.microsoft.com/office/word/2016/wordml/cid" xmlns:w16="http://schemas.microsoft.com/office/word/2018/wordml" xmlns:w16sdtdh="http://schemas.microsoft.com/office/word/2020/wordml/sdtdatahash" xmlns:w16se="http://schemas.microsoft.com/office/word/2015/wordml/symex" xmlns:wpg="http://schemas.microsoft.com/office/word/2010/wordprocessingGroup" xmlns:wpi="http://schemas.microsoft.com/office/word/2010/wordprocessingInk" xmlns:wne="http://schemas.microsoft.com/office/word/2006/wordml" xmlns:wps="http://schemas.microsoft.com/office/word/2010/wordprocessingShape" mc:Ignorable="w14 w15 w16se w16cid w16 w16cex w16sdtdh wp14">
   <w:p>
     <w:pPr>
       <w:pBdr>
@@ -3426,7 +3816,7 @@
 </file>
 
 <file path=word/numbering.xml><?xml version="1.0" encoding="utf-8"?>
-<w:numbering xmlns:wpc="http://schemas.microsoft.com/office/word/2010/wordprocessingCanvas" xmlns:cx="http://schemas.microsoft.com/office/drawing/2014/chartex" xmlns:cx1="http://schemas.microsoft.com/office/drawing/2015/9/8/chartex" xmlns:cx2="http://schemas.microsoft.com/office/drawing/2015/10/21/chartex" xmlns:cx3="http://schemas.microsoft.com/office/drawing/2016/5/9/chartex" xmlns:cx4="http://schemas.microsoft.com/office/drawing/2016/5/10/chartex" xmlns:cx5="http://schemas.microsoft.com/office/drawing/2016/5/11/chartex" xmlns:cx6="http://schemas.microsoft.com/office/drawing/2016/5/12/chartex" xmlns:cx7="http://schemas.microsoft.com/office/drawing/2016/5/13/chartex" xmlns:cx8="http://schemas.microsoft.com/office/drawing/2016/5/14/chartex" xmlns:mc="http://schemas.openxmlformats.org/markup-compatibility/2006" xmlns:aink="http://schemas.microsoft.com/office/drawing/2016/ink" xmlns:am3d="http://schemas.microsoft.com/office/drawing/2017/model3d" xmlns:o="urn:schemas-microsoft-com:office:office" xmlns:r="http://schemas.openxmlformats.org/officeDocument/2006/relationships" xmlns:m="http://schemas.openxmlformats.org/officeDocument/2006/math" xmlns:v="urn:schemas-microsoft-com:vml" xmlns:wp14="http://schemas.microsoft.com/office/word/2010/wordprocessingDrawing" xmlns:wp="http://schemas.openxmlformats.org/drawingml/2006/wordprocessingDrawing" xmlns:w10="urn:schemas-microsoft-com:office:word" xmlns:w="http://schemas.openxmlformats.org/wordprocessingml/2006/main" xmlns:w14="http://schemas.microsoft.com/office/word/2010/wordml" xmlns:w15="http://schemas.microsoft.com/office/word/2012/wordml" xmlns:w16cex="http://schemas.microsoft.com/office/word/2018/wordml/cex" xmlns:w16cid="http://schemas.microsoft.com/office/word/2016/wordml/cid" xmlns:w16="http://schemas.microsoft.com/office/word/2018/wordml" xmlns:w16se="http://schemas.microsoft.com/office/word/2015/wordml/symex" xmlns:wpg="http://schemas.microsoft.com/office/word/2010/wordprocessingGroup" xmlns:wpi="http://schemas.microsoft.com/office/word/2010/wordprocessingInk" xmlns:wne="http://schemas.microsoft.com/office/word/2006/wordml" xmlns:wps="http://schemas.microsoft.com/office/word/2010/wordprocessingShape" mc:Ignorable="w14 w15 w16se w16cid w16 w16cex wp14">
+<w:numbering xmlns:wpc="http://schemas.microsoft.com/office/word/2010/wordprocessingCanvas" xmlns:cx="http://schemas.microsoft.com/office/drawing/2014/chartex" xmlns:cx1="http://schemas.microsoft.com/office/drawing/2015/9/8/chartex" xmlns:cx2="http://schemas.microsoft.com/office/drawing/2015/10/21/chartex" xmlns:cx3="http://schemas.microsoft.com/office/drawing/2016/5/9/chartex" xmlns:cx4="http://schemas.microsoft.com/office/drawing/2016/5/10/chartex" xmlns:cx5="http://schemas.microsoft.com/office/drawing/2016/5/11/chartex" xmlns:cx6="http://schemas.microsoft.com/office/drawing/2016/5/12/chartex" xmlns:cx7="http://schemas.microsoft.com/office/drawing/2016/5/13/chartex" xmlns:cx8="http://schemas.microsoft.com/office/drawing/2016/5/14/chartex" xmlns:mc="http://schemas.openxmlformats.org/markup-compatibility/2006" xmlns:aink="http://schemas.microsoft.com/office/drawing/2016/ink" xmlns:am3d="http://schemas.microsoft.com/office/drawing/2017/model3d" xmlns:o="urn:schemas-microsoft-com:office:office" xmlns:r="http://schemas.openxmlformats.org/officeDocument/2006/relationships" xmlns:m="http://schemas.openxmlformats.org/officeDocument/2006/math" xmlns:v="urn:schemas-microsoft-com:vml" xmlns:wp14="http://schemas.microsoft.com/office/word/2010/wordprocessingDrawing" xmlns:wp="http://schemas.openxmlformats.org/drawingml/2006/wordprocessingDrawing" xmlns:w10="urn:schemas-microsoft-com:office:word" xmlns:w="http://schemas.openxmlformats.org/wordprocessingml/2006/main" xmlns:w14="http://schemas.microsoft.com/office/word/2010/wordml" xmlns:w15="http://schemas.microsoft.com/office/word/2012/wordml" xmlns:w16cex="http://schemas.microsoft.com/office/word/2018/wordml/cex" xmlns:w16cid="http://schemas.microsoft.com/office/word/2016/wordml/cid" xmlns:w16="http://schemas.microsoft.com/office/word/2018/wordml" xmlns:w16sdtdh="http://schemas.microsoft.com/office/word/2020/wordml/sdtdatahash" xmlns:w16se="http://schemas.microsoft.com/office/word/2015/wordml/symex" xmlns:wpg="http://schemas.microsoft.com/office/word/2010/wordprocessingGroup" xmlns:wpi="http://schemas.microsoft.com/office/word/2010/wordprocessingInk" xmlns:wne="http://schemas.microsoft.com/office/word/2006/wordml" xmlns:wps="http://schemas.microsoft.com/office/word/2010/wordprocessingShape" mc:Ignorable="w14 w15 w16se w16cid w16 w16cex w16sdtdh wp14">
   <w:abstractNum w:abstractNumId="0" w15:restartNumberingAfterBreak="0">
     <w:nsid w:val="07D07645"/>
     <w:multiLevelType w:val="multilevel"/>
@@ -3831,6 +4221,155 @@
         </w:tabs>
         <w:ind w:left="6480" w:hanging="720"/>
       </w:pPr>
+    </w:lvl>
+  </w:abstractNum>
+  <w:abstractNum w:abstractNumId="4" w15:restartNumberingAfterBreak="0">
+    <w:nsid w:val="7B484E11"/>
+    <w:multiLevelType w:val="multilevel"/>
+    <w:tmpl w:val="385EE984"/>
+    <w:lvl w:ilvl="0">
+      <w:start w:val="1"/>
+      <w:numFmt w:val="bullet"/>
+      <w:lvlText w:val=""/>
+      <w:lvlJc w:val="left"/>
+      <w:pPr>
+        <w:tabs>
+          <w:tab w:val="num" w:pos="720"/>
+        </w:tabs>
+        <w:ind w:left="720" w:hanging="360"/>
+      </w:pPr>
+      <w:rPr>
+        <w:rFonts w:ascii="Symbol" w:hAnsi="Symbol" w:hint="default"/>
+        <w:sz w:val="20"/>
+      </w:rPr>
+    </w:lvl>
+    <w:lvl w:ilvl="1" w:tentative="1">
+      <w:start w:val="1"/>
+      <w:numFmt w:val="bullet"/>
+      <w:lvlText w:val="o"/>
+      <w:lvlJc w:val="left"/>
+      <w:pPr>
+        <w:tabs>
+          <w:tab w:val="num" w:pos="1440"/>
+        </w:tabs>
+        <w:ind w:left="1440" w:hanging="360"/>
+      </w:pPr>
+      <w:rPr>
+        <w:rFonts w:ascii="Courier New" w:hAnsi="Courier New" w:hint="default"/>
+        <w:sz w:val="20"/>
+      </w:rPr>
+    </w:lvl>
+    <w:lvl w:ilvl="2" w:tentative="1">
+      <w:start w:val="1"/>
+      <w:numFmt w:val="bullet"/>
+      <w:lvlText w:val=""/>
+      <w:lvlJc w:val="left"/>
+      <w:pPr>
+        <w:tabs>
+          <w:tab w:val="num" w:pos="2160"/>
+        </w:tabs>
+        <w:ind w:left="2160" w:hanging="360"/>
+      </w:pPr>
+      <w:rPr>
+        <w:rFonts w:ascii="Wingdings" w:hAnsi="Wingdings" w:hint="default"/>
+        <w:sz w:val="20"/>
+      </w:rPr>
+    </w:lvl>
+    <w:lvl w:ilvl="3" w:tentative="1">
+      <w:start w:val="1"/>
+      <w:numFmt w:val="bullet"/>
+      <w:lvlText w:val=""/>
+      <w:lvlJc w:val="left"/>
+      <w:pPr>
+        <w:tabs>
+          <w:tab w:val="num" w:pos="2880"/>
+        </w:tabs>
+        <w:ind w:left="2880" w:hanging="360"/>
+      </w:pPr>
+      <w:rPr>
+        <w:rFonts w:ascii="Wingdings" w:hAnsi="Wingdings" w:hint="default"/>
+        <w:sz w:val="20"/>
+      </w:rPr>
+    </w:lvl>
+    <w:lvl w:ilvl="4" w:tentative="1">
+      <w:start w:val="1"/>
+      <w:numFmt w:val="bullet"/>
+      <w:lvlText w:val=""/>
+      <w:lvlJc w:val="left"/>
+      <w:pPr>
+        <w:tabs>
+          <w:tab w:val="num" w:pos="3600"/>
+        </w:tabs>
+        <w:ind w:left="3600" w:hanging="360"/>
+      </w:pPr>
+      <w:rPr>
+        <w:rFonts w:ascii="Wingdings" w:hAnsi="Wingdings" w:hint="default"/>
+        <w:sz w:val="20"/>
+      </w:rPr>
+    </w:lvl>
+    <w:lvl w:ilvl="5" w:tentative="1">
+      <w:start w:val="1"/>
+      <w:numFmt w:val="bullet"/>
+      <w:lvlText w:val=""/>
+      <w:lvlJc w:val="left"/>
+      <w:pPr>
+        <w:tabs>
+          <w:tab w:val="num" w:pos="4320"/>
+        </w:tabs>
+        <w:ind w:left="4320" w:hanging="360"/>
+      </w:pPr>
+      <w:rPr>
+        <w:rFonts w:ascii="Wingdings" w:hAnsi="Wingdings" w:hint="default"/>
+        <w:sz w:val="20"/>
+      </w:rPr>
+    </w:lvl>
+    <w:lvl w:ilvl="6" w:tentative="1">
+      <w:start w:val="1"/>
+      <w:numFmt w:val="bullet"/>
+      <w:lvlText w:val=""/>
+      <w:lvlJc w:val="left"/>
+      <w:pPr>
+        <w:tabs>
+          <w:tab w:val="num" w:pos="5040"/>
+        </w:tabs>
+        <w:ind w:left="5040" w:hanging="360"/>
+      </w:pPr>
+      <w:rPr>
+        <w:rFonts w:ascii="Wingdings" w:hAnsi="Wingdings" w:hint="default"/>
+        <w:sz w:val="20"/>
+      </w:rPr>
+    </w:lvl>
+    <w:lvl w:ilvl="7" w:tentative="1">
+      <w:start w:val="1"/>
+      <w:numFmt w:val="bullet"/>
+      <w:lvlText w:val=""/>
+      <w:lvlJc w:val="left"/>
+      <w:pPr>
+        <w:tabs>
+          <w:tab w:val="num" w:pos="5760"/>
+        </w:tabs>
+        <w:ind w:left="5760" w:hanging="360"/>
+      </w:pPr>
+      <w:rPr>
+        <w:rFonts w:ascii="Wingdings" w:hAnsi="Wingdings" w:hint="default"/>
+        <w:sz w:val="20"/>
+      </w:rPr>
+    </w:lvl>
+    <w:lvl w:ilvl="8" w:tentative="1">
+      <w:start w:val="1"/>
+      <w:numFmt w:val="bullet"/>
+      <w:lvlText w:val=""/>
+      <w:lvlJc w:val="left"/>
+      <w:pPr>
+        <w:tabs>
+          <w:tab w:val="num" w:pos="6480"/>
+        </w:tabs>
+        <w:ind w:left="6480" w:hanging="360"/>
+      </w:pPr>
+      <w:rPr>
+        <w:rFonts w:ascii="Wingdings" w:hAnsi="Wingdings" w:hint="default"/>
+        <w:sz w:val="20"/>
+      </w:rPr>
     </w:lvl>
   </w:abstractNum>
   <w:num w:numId="1">
@@ -3965,11 +4504,14 @@
       <w:startOverride w:val="1"/>
     </w:lvlOverride>
   </w:num>
+  <w:num w:numId="9">
+    <w:abstractNumId w:val="4"/>
+  </w:num>
 </w:numbering>
 </file>
 
 <file path=word/styles.xml><?xml version="1.0" encoding="utf-8"?>
-<w:styles xmlns:mc="http://schemas.openxmlformats.org/markup-compatibility/2006" xmlns:r="http://schemas.openxmlformats.org/officeDocument/2006/relationships" xmlns:w="http://schemas.openxmlformats.org/wordprocessingml/2006/main" xmlns:w14="http://schemas.microsoft.com/office/word/2010/wordml" xmlns:w15="http://schemas.microsoft.com/office/word/2012/wordml" xmlns:w16cex="http://schemas.microsoft.com/office/word/2018/wordml/cex" xmlns:w16cid="http://schemas.microsoft.com/office/word/2016/wordml/cid" xmlns:w16="http://schemas.microsoft.com/office/word/2018/wordml" xmlns:w16se="http://schemas.microsoft.com/office/word/2015/wordml/symex" mc:Ignorable="w14 w15 w16se w16cid w16 w16cex">
+<w:styles xmlns:mc="http://schemas.openxmlformats.org/markup-compatibility/2006" xmlns:r="http://schemas.openxmlformats.org/officeDocument/2006/relationships" xmlns:w="http://schemas.openxmlformats.org/wordprocessingml/2006/main" xmlns:w14="http://schemas.microsoft.com/office/word/2010/wordml" xmlns:w15="http://schemas.microsoft.com/office/word/2012/wordml" xmlns:w16cex="http://schemas.microsoft.com/office/word/2018/wordml/cex" xmlns:w16cid="http://schemas.microsoft.com/office/word/2016/wordml/cid" xmlns:w16="http://schemas.microsoft.com/office/word/2018/wordml" xmlns:w16sdtdh="http://schemas.microsoft.com/office/word/2020/wordml/sdtdatahash" xmlns:w16se="http://schemas.microsoft.com/office/word/2015/wordml/symex" mc:Ignorable="w14 w15 w16se w16cid w16 w16cex w16sdtdh">
   <w:docDefaults>
     <w:rPrDefault>
       <w:rPr>
@@ -5136,6 +5678,22 @@
       </w:tblCellMar>
     </w:tblPr>
   </w:style>
+  <w:style w:type="paragraph" w:styleId="NormalWeb">
+    <w:name w:val="Normal (Web)"/>
+    <w:basedOn w:val="Normal"/>
+    <w:uiPriority w:val="99"/>
+    <w:unhideWhenUsed/>
+    <w:rsid w:val="00C0240D"/>
+    <w:pPr>
+      <w:spacing w:before="100" w:beforeAutospacing="1" w:after="100" w:afterAutospacing="1" w:line="240" w:lineRule="auto"/>
+    </w:pPr>
+    <w:rPr>
+      <w:rFonts w:ascii="Times New Roman" w:eastAsia="Times New Roman" w:hAnsi="Times New Roman" w:cs="Times New Roman"/>
+      <w:sz w:val="24"/>
+      <w:szCs w:val="24"/>
+      <w:lang w:val="en-RO" w:eastAsia="en-GB"/>
+    </w:rPr>
+  </w:style>
 </w:styles>
 </file>
 

</xml_diff>